<commit_message>
Modulo Boleta Afecta, actualización 4-10-2021
</commit_message>
<xml_diff>
--- a/Evidencia/FA_0011.docx
+++ b/Evidencia/FA_0011.docx
@@ -37,12 +37,12 @@
         <w:drawing>
           <wp:inline distT="0" distR="0" distB="0" distL="0">
             <wp:extent cx="5080000" cy="5080000"/>
-            <wp:docPr id="0" name="Drawing 0" descr="C:\Users\Verity-Usuario\eclipse-workspace\AceptaFacturasChile\screenshots\FA_0011-Captura-Login_por_Identidad_Digital.jpg"/>
-            <a:graphic xmlns:a="http://schemas.openxmlformats.org/drawingml/2006/main">
-              <a:graphicData uri="http://schemas.openxmlformats.org/drawingml/2006/picture">
-                <pic:pic xmlns:pic="http://schemas.openxmlformats.org/drawingml/2006/picture">
-                  <pic:nvPicPr>
-                    <pic:cNvPr id="0" name="Picture 0" descr="C:\Users\Verity-Usuario\eclipse-workspace\AceptaFacturasChile\screenshots\FA_0011-Captura-Login_por_Identidad_Digital.jpg"/>
+            <wp:docPr id="0" name="Drawing 0" descr="C:\Users\Laura Andrade\eclipse-workspace\AceptaFacturasChile\screenshots\FA_0011-Captura-Login_por_Identidad_Digital.jpg"/>
+            <a:graphic xmlns:a="http://schemas.openxmlformats.org/drawingml/2006/main">
+              <a:graphicData uri="http://schemas.openxmlformats.org/drawingml/2006/picture">
+                <pic:pic xmlns:pic="http://schemas.openxmlformats.org/drawingml/2006/picture">
+                  <pic:nvPicPr>
+                    <pic:cNvPr id="0" name="Picture 0" descr="C:\Users\Laura Andrade\eclipse-workspace\AceptaFacturasChile\screenshots\FA_0011-Captura-Login_por_Identidad_Digital.jpg"/>
                     <pic:cNvPicPr>
                       <a:picLocks noChangeAspect="true"/>
                     </pic:cNvPicPr>
@@ -92,12 +92,12 @@
         <w:drawing>
           <wp:inline distT="0" distR="0" distB="0" distL="0">
             <wp:extent cx="5080000" cy="5080000"/>
-            <wp:docPr id="1" name="Drawing 1" descr="C:\Users\Verity-Usuario\eclipse-workspace\AceptaFacturasChile\screenshots\FA_0011-Captura-Click_al_botón_Autorizar.jpg"/>
-            <a:graphic xmlns:a="http://schemas.openxmlformats.org/drawingml/2006/main">
-              <a:graphicData uri="http://schemas.openxmlformats.org/drawingml/2006/picture">
-                <pic:pic xmlns:pic="http://schemas.openxmlformats.org/drawingml/2006/picture">
-                  <pic:nvPicPr>
-                    <pic:cNvPr id="0" name="Picture 1" descr="C:\Users\Verity-Usuario\eclipse-workspace\AceptaFacturasChile\screenshots\FA_0011-Captura-Click_al_botón_Autorizar.jpg"/>
+            <wp:docPr id="1" name="Drawing 1" descr="C:\Users\Laura Andrade\eclipse-workspace\AceptaFacturasChile\screenshots\FA_0011-Captura-Click_al_botón_Autorizar.jpg"/>
+            <a:graphic xmlns:a="http://schemas.openxmlformats.org/drawingml/2006/main">
+              <a:graphicData uri="http://schemas.openxmlformats.org/drawingml/2006/picture">
+                <pic:pic xmlns:pic="http://schemas.openxmlformats.org/drawingml/2006/picture">
+                  <pic:nvPicPr>
+                    <pic:cNvPr id="0" name="Picture 1" descr="C:\Users\Laura Andrade\eclipse-workspace\AceptaFacturasChile\screenshots\FA_0011-Captura-Click_al_botón_Autorizar.jpg"/>
                     <pic:cNvPicPr>
                       <a:picLocks noChangeAspect="true"/>
                     </pic:cNvPicPr>
@@ -147,12 +147,12 @@
         <w:drawing>
           <wp:inline distT="0" distR="0" distB="0" distL="0">
             <wp:extent cx="5080000" cy="5080000"/>
-            <wp:docPr id="2" name="Drawing 2" descr="C:\Users\Verity-Usuario\eclipse-workspace\AceptaFacturasChile\screenshots\FA_0011-Captura-Seleccionar_Opcion_de_Menú.jpg"/>
-            <a:graphic xmlns:a="http://schemas.openxmlformats.org/drawingml/2006/main">
-              <a:graphicData uri="http://schemas.openxmlformats.org/drawingml/2006/picture">
-                <pic:pic xmlns:pic="http://schemas.openxmlformats.org/drawingml/2006/picture">
-                  <pic:nvPicPr>
-                    <pic:cNvPr id="0" name="Picture 2" descr="C:\Users\Verity-Usuario\eclipse-workspace\AceptaFacturasChile\screenshots\FA_0011-Captura-Seleccionar_Opcion_de_Menú.jpg"/>
+            <wp:docPr id="2" name="Drawing 2" descr="C:\Users\Laura Andrade\eclipse-workspace\AceptaFacturasChile\screenshots\FA_0011-Captura-Seleccionar_Opcion_de_Menú.jpg"/>
+            <a:graphic xmlns:a="http://schemas.openxmlformats.org/drawingml/2006/main">
+              <a:graphicData uri="http://schemas.openxmlformats.org/drawingml/2006/picture">
+                <pic:pic xmlns:pic="http://schemas.openxmlformats.org/drawingml/2006/picture">
+                  <pic:nvPicPr>
+                    <pic:cNvPr id="0" name="Picture 2" descr="C:\Users\Laura Andrade\eclipse-workspace\AceptaFacturasChile\screenshots\FA_0011-Captura-Seleccionar_Opcion_de_Menú.jpg"/>
                     <pic:cNvPicPr>
                       <a:picLocks noChangeAspect="true"/>
                     </pic:cNvPicPr>
@@ -202,12 +202,12 @@
         <w:drawing>
           <wp:inline distT="0" distR="0" distB="0" distL="0">
             <wp:extent cx="5080000" cy="5080000"/>
-            <wp:docPr id="3" name="Drawing 3" descr="C:\Users\Verity-Usuario\eclipse-workspace\AceptaFacturasChile\screenshots\FA_0011-Captura-Seleccion_Tipo_Documento.jpg"/>
-            <a:graphic xmlns:a="http://schemas.openxmlformats.org/drawingml/2006/main">
-              <a:graphicData uri="http://schemas.openxmlformats.org/drawingml/2006/picture">
-                <pic:pic xmlns:pic="http://schemas.openxmlformats.org/drawingml/2006/picture">
-                  <pic:nvPicPr>
-                    <pic:cNvPr id="0" name="Picture 3" descr="C:\Users\Verity-Usuario\eclipse-workspace\AceptaFacturasChile\screenshots\FA_0011-Captura-Seleccion_Tipo_Documento.jpg"/>
+            <wp:docPr id="3" name="Drawing 3" descr="C:\Users\Laura Andrade\eclipse-workspace\AceptaFacturasChile\screenshots\FA_0011-Captura-Seleccion_Tipo_Documento.jpg"/>
+            <a:graphic xmlns:a="http://schemas.openxmlformats.org/drawingml/2006/main">
+              <a:graphicData uri="http://schemas.openxmlformats.org/drawingml/2006/picture">
+                <pic:pic xmlns:pic="http://schemas.openxmlformats.org/drawingml/2006/picture">
+                  <pic:nvPicPr>
+                    <pic:cNvPr id="0" name="Picture 3" descr="C:\Users\Laura Andrade\eclipse-workspace\AceptaFacturasChile\screenshots\FA_0011-Captura-Seleccion_Tipo_Documento.jpg"/>
                     <pic:cNvPicPr>
                       <a:picLocks noChangeAspect="true"/>
                     </pic:cNvPicPr>
@@ -257,12 +257,12 @@
         <w:drawing>
           <wp:inline distT="0" distR="0" distB="0" distL="0">
             <wp:extent cx="5080000" cy="5080000"/>
-            <wp:docPr id="4" name="Drawing 4" descr="C:\Users\Verity-Usuario\eclipse-workspace\AceptaFacturasChile\screenshots\FA_0011-Captura-Ingreso_Fecha_Desde.jpg"/>
-            <a:graphic xmlns:a="http://schemas.openxmlformats.org/drawingml/2006/main">
-              <a:graphicData uri="http://schemas.openxmlformats.org/drawingml/2006/picture">
-                <pic:pic xmlns:pic="http://schemas.openxmlformats.org/drawingml/2006/picture">
-                  <pic:nvPicPr>
-                    <pic:cNvPr id="0" name="Picture 4" descr="C:\Users\Verity-Usuario\eclipse-workspace\AceptaFacturasChile\screenshots\FA_0011-Captura-Ingreso_Fecha_Desde.jpg"/>
+            <wp:docPr id="4" name="Drawing 4" descr="C:\Users\Laura Andrade\eclipse-workspace\AceptaFacturasChile\screenshots\FA_0011-Captura-Ingreso_Fecha_Desde.jpg"/>
+            <a:graphic xmlns:a="http://schemas.openxmlformats.org/drawingml/2006/main">
+              <a:graphicData uri="http://schemas.openxmlformats.org/drawingml/2006/picture">
+                <pic:pic xmlns:pic="http://schemas.openxmlformats.org/drawingml/2006/picture">
+                  <pic:nvPicPr>
+                    <pic:cNvPr id="0" name="Picture 4" descr="C:\Users\Laura Andrade\eclipse-workspace\AceptaFacturasChile\screenshots\FA_0011-Captura-Ingreso_Fecha_Desde.jpg"/>
                     <pic:cNvPicPr>
                       <a:picLocks noChangeAspect="true"/>
                     </pic:cNvPicPr>
@@ -298,26 +298,26 @@
           <w:b w:val="false"/>
           <w:sz w:val="28"/>
         </w:rPr>
-        <w:t>Seleccion Forma de Pago</w:t>
-      </w:r>
-    </w:p>
-    <w:p/>
-    <w:p>
-      <w:pPr>
-        <w:jc w:val="center"/>
-      </w:pPr>
-      <w:r/>
-      <w:r>
-        <w:br/>
-        <w:drawing>
-          <wp:inline distT="0" distR="0" distB="0" distL="0">
-            <wp:extent cx="5080000" cy="5080000"/>
-            <wp:docPr id="5" name="Drawing 5" descr="C:\Users\Verity-Usuario\eclipse-workspace\AceptaFacturasChile\screenshots\FA_0011-Captura-Seleccion_Forma_de_Pago.jpg"/>
-            <a:graphic xmlns:a="http://schemas.openxmlformats.org/drawingml/2006/main">
-              <a:graphicData uri="http://schemas.openxmlformats.org/drawingml/2006/picture">
-                <pic:pic xmlns:pic="http://schemas.openxmlformats.org/drawingml/2006/picture">
-                  <pic:nvPicPr>
-                    <pic:cNvPr id="0" name="Picture 5" descr="C:\Users\Verity-Usuario\eclipse-workspace\AceptaFacturasChile\screenshots\FA_0011-Captura-Seleccion_Forma_de_Pago.jpg"/>
+        <w:t>Ingresar RUT</w:t>
+      </w:r>
+    </w:p>
+    <w:p/>
+    <w:p>
+      <w:pPr>
+        <w:jc w:val="center"/>
+      </w:pPr>
+      <w:r/>
+      <w:r>
+        <w:br/>
+        <w:drawing>
+          <wp:inline distT="0" distR="0" distB="0" distL="0">
+            <wp:extent cx="5080000" cy="5080000"/>
+            <wp:docPr id="5" name="Drawing 5" descr="C:\Users\Laura Andrade\eclipse-workspace\AceptaFacturasChile\screenshots\FA_0011-Captura-Ingresar_RUT.jpg"/>
+            <a:graphic xmlns:a="http://schemas.openxmlformats.org/drawingml/2006/main">
+              <a:graphicData uri="http://schemas.openxmlformats.org/drawingml/2006/picture">
+                <pic:pic xmlns:pic="http://schemas.openxmlformats.org/drawingml/2006/picture">
+                  <pic:nvPicPr>
+                    <pic:cNvPr id="0" name="Picture 5" descr="C:\Users\Laura Andrade\eclipse-workspace\AceptaFacturasChile\screenshots\FA_0011-Captura-Ingresar_RUT.jpg"/>
                     <pic:cNvPicPr>
                       <a:picLocks noChangeAspect="true"/>
                     </pic:cNvPicPr>
@@ -353,26 +353,26 @@
           <w:b w:val="false"/>
           <w:sz w:val="28"/>
         </w:rPr>
-        <w:t>Seleccion Tipo de Compra</w:t>
-      </w:r>
-    </w:p>
-    <w:p/>
-    <w:p>
-      <w:pPr>
-        <w:jc w:val="center"/>
-      </w:pPr>
-      <w:r/>
-      <w:r>
-        <w:br/>
-        <w:drawing>
-          <wp:inline distT="0" distR="0" distB="0" distL="0">
-            <wp:extent cx="5080000" cy="5080000"/>
-            <wp:docPr id="6" name="Drawing 6" descr="C:\Users\Verity-Usuario\eclipse-workspace\AceptaFacturasChile\screenshots\FA_0011-Captura-Seleccion_Tipo_de_Compra.jpg"/>
-            <a:graphic xmlns:a="http://schemas.openxmlformats.org/drawingml/2006/main">
-              <a:graphicData uri="http://schemas.openxmlformats.org/drawingml/2006/picture">
-                <pic:pic xmlns:pic="http://schemas.openxmlformats.org/drawingml/2006/picture">
-                  <pic:nvPicPr>
-                    <pic:cNvPr id="0" name="Picture 6" descr="C:\Users\Verity-Usuario\eclipse-workspace\AceptaFacturasChile\screenshots\FA_0011-Captura-Seleccion_Tipo_de_Compra.jpg"/>
+        <w:t>Seleccion Tipo de Servicio</w:t>
+      </w:r>
+    </w:p>
+    <w:p/>
+    <w:p>
+      <w:pPr>
+        <w:jc w:val="center"/>
+      </w:pPr>
+      <w:r/>
+      <w:r>
+        <w:br/>
+        <w:drawing>
+          <wp:inline distT="0" distR="0" distB="0" distL="0">
+            <wp:extent cx="5080000" cy="5080000"/>
+            <wp:docPr id="6" name="Drawing 6" descr="C:\Users\Laura Andrade\eclipse-workspace\AceptaFacturasChile\screenshots\FA_0011-Captura-Seleccion_Tipo_de_Servicio.jpg"/>
+            <a:graphic xmlns:a="http://schemas.openxmlformats.org/drawingml/2006/main">
+              <a:graphicData uri="http://schemas.openxmlformats.org/drawingml/2006/picture">
+                <pic:pic xmlns:pic="http://schemas.openxmlformats.org/drawingml/2006/picture">
+                  <pic:nvPicPr>
+                    <pic:cNvPr id="0" name="Picture 6" descr="C:\Users\Laura Andrade\eclipse-workspace\AceptaFacturasChile\screenshots\FA_0011-Captura-Seleccion_Tipo_de_Servicio.jpg"/>
                     <pic:cNvPicPr>
                       <a:picLocks noChangeAspect="true"/>
                     </pic:cNvPicPr>
@@ -408,26 +408,26 @@
           <w:b w:val="false"/>
           <w:sz w:val="28"/>
         </w:rPr>
-        <w:t>Seleccion Tipo de Venta</w:t>
-      </w:r>
-    </w:p>
-    <w:p/>
-    <w:p>
-      <w:pPr>
-        <w:jc w:val="center"/>
-      </w:pPr>
-      <w:r/>
-      <w:r>
-        <w:br/>
-        <w:drawing>
-          <wp:inline distT="0" distR="0" distB="0" distL="0">
-            <wp:extent cx="5080000" cy="5080000"/>
-            <wp:docPr id="7" name="Drawing 7" descr="C:\Users\Verity-Usuario\eclipse-workspace\AceptaFacturasChile\screenshots\FA_0011-Captura-Seleccion_Tipo_de_Venta.jpg"/>
-            <a:graphic xmlns:a="http://schemas.openxmlformats.org/drawingml/2006/main">
-              <a:graphicData uri="http://schemas.openxmlformats.org/drawingml/2006/picture">
-                <pic:pic xmlns:pic="http://schemas.openxmlformats.org/drawingml/2006/picture">
-                  <pic:nvPicPr>
-                    <pic:cNvPr id="0" name="Picture 7" descr="C:\Users\Verity-Usuario\eclipse-workspace\AceptaFacturasChile\screenshots\FA_0011-Captura-Seleccion_Tipo_de_Venta.jpg"/>
+        <w:t>Ingresar Producto</w:t>
+      </w:r>
+    </w:p>
+    <w:p/>
+    <w:p>
+      <w:pPr>
+        <w:jc w:val="center"/>
+      </w:pPr>
+      <w:r/>
+      <w:r>
+        <w:br/>
+        <w:drawing>
+          <wp:inline distT="0" distR="0" distB="0" distL="0">
+            <wp:extent cx="5080000" cy="5080000"/>
+            <wp:docPr id="7" name="Drawing 7" descr="C:\Users\Laura Andrade\eclipse-workspace\AceptaFacturasChile\screenshots\FA_0011-Captura-Ingresar_Producto.jpg"/>
+            <a:graphic xmlns:a="http://schemas.openxmlformats.org/drawingml/2006/main">
+              <a:graphicData uri="http://schemas.openxmlformats.org/drawingml/2006/picture">
+                <pic:pic xmlns:pic="http://schemas.openxmlformats.org/drawingml/2006/picture">
+                  <pic:nvPicPr>
+                    <pic:cNvPr id="0" name="Picture 7" descr="C:\Users\Laura Andrade\eclipse-workspace\AceptaFacturasChile\screenshots\FA_0011-Captura-Ingresar_Producto.jpg"/>
                     <pic:cNvPicPr>
                       <a:picLocks noChangeAspect="true"/>
                     </pic:cNvPicPr>
@@ -463,26 +463,26 @@
           <w:b w:val="false"/>
           <w:sz w:val="28"/>
         </w:rPr>
-        <w:t>Ingresar RUT</w:t>
-      </w:r>
-    </w:p>
-    <w:p/>
-    <w:p>
-      <w:pPr>
-        <w:jc w:val="center"/>
-      </w:pPr>
-      <w:r/>
-      <w:r>
-        <w:br/>
-        <w:drawing>
-          <wp:inline distT="0" distR="0" distB="0" distL="0">
-            <wp:extent cx="5080000" cy="5080000"/>
-            <wp:docPr id="8" name="Drawing 8" descr="C:\Users\Verity-Usuario\eclipse-workspace\AceptaFacturasChile\screenshots\FA_0011-Captura-Ingresar_RUT.jpg"/>
-            <a:graphic xmlns:a="http://schemas.openxmlformats.org/drawingml/2006/main">
-              <a:graphicData uri="http://schemas.openxmlformats.org/drawingml/2006/picture">
-                <pic:pic xmlns:pic="http://schemas.openxmlformats.org/drawingml/2006/picture">
-                  <pic:nvPicPr>
-                    <pic:cNvPr id="0" name="Picture 8" descr="C:\Users\Verity-Usuario\eclipse-workspace\AceptaFacturasChile\screenshots\FA_0011-Captura-Ingresar_RUT.jpg"/>
+        <w:t>Clic botón Emitir Factura Afecta</w:t>
+      </w:r>
+    </w:p>
+    <w:p/>
+    <w:p>
+      <w:pPr>
+        <w:jc w:val="center"/>
+      </w:pPr>
+      <w:r/>
+      <w:r>
+        <w:br/>
+        <w:drawing>
+          <wp:inline distT="0" distR="0" distB="0" distL="0">
+            <wp:extent cx="5080000" cy="5080000"/>
+            <wp:docPr id="8" name="Drawing 8" descr="C:\Users\Laura Andrade\eclipse-workspace\AceptaFacturasChile\screenshots\FA_0011-Captura-Clic_botón_Emitir_Factura_Afecta.jpg"/>
+            <a:graphic xmlns:a="http://schemas.openxmlformats.org/drawingml/2006/main">
+              <a:graphicData uri="http://schemas.openxmlformats.org/drawingml/2006/picture">
+                <pic:pic xmlns:pic="http://schemas.openxmlformats.org/drawingml/2006/picture">
+                  <pic:nvPicPr>
+                    <pic:cNvPr id="0" name="Picture 8" descr="C:\Users\Laura Andrade\eclipse-workspace\AceptaFacturasChile\screenshots\FA_0011-Captura-Clic_botón_Emitir_Factura_Afecta.jpg"/>
                     <pic:cNvPicPr>
                       <a:picLocks noChangeAspect="true"/>
                     </pic:cNvPicPr>
@@ -518,142 +518,32 @@
           <w:b w:val="false"/>
           <w:sz w:val="28"/>
         </w:rPr>
-        <w:t>Ingresar Producto</w:t>
-      </w:r>
-    </w:p>
-    <w:p/>
-    <w:p>
-      <w:pPr>
-        <w:jc w:val="center"/>
-      </w:pPr>
-      <w:r/>
-      <w:r>
-        <w:br/>
-        <w:drawing>
-          <wp:inline distT="0" distR="0" distB="0" distL="0">
-            <wp:extent cx="5080000" cy="5080000"/>
-            <wp:docPr id="9" name="Drawing 9" descr="C:\Users\Verity-Usuario\eclipse-workspace\AceptaFacturasChile\screenshots\FA_0011-Captura-Ingresar_Producto.jpg"/>
-            <a:graphic xmlns:a="http://schemas.openxmlformats.org/drawingml/2006/main">
-              <a:graphicData uri="http://schemas.openxmlformats.org/drawingml/2006/picture">
-                <pic:pic xmlns:pic="http://schemas.openxmlformats.org/drawingml/2006/picture">
-                  <pic:nvPicPr>
-                    <pic:cNvPr id="0" name="Picture 9" descr="C:\Users\Verity-Usuario\eclipse-workspace\AceptaFacturasChile\screenshots\FA_0011-Captura-Ingresar_Producto.jpg"/>
+        <w:t>Caso OK</w:t>
+      </w:r>
+    </w:p>
+    <w:p/>
+    <w:p>
+      <w:pPr>
+        <w:jc w:val="center"/>
+      </w:pPr>
+      <w:r/>
+      <w:r>
+        <w:br/>
+        <w:drawing>
+          <wp:inline distT="0" distR="0" distB="0" distL="0">
+            <wp:extent cx="5080000" cy="5080000"/>
+            <wp:docPr id="9" name="Drawing 9" descr="C:\Users\Laura Andrade\eclipse-workspace\AceptaFacturasChile\screenshots\FA_0011-Captura-Caso_OK.jpg"/>
+            <a:graphic xmlns:a="http://schemas.openxmlformats.org/drawingml/2006/main">
+              <a:graphicData uri="http://schemas.openxmlformats.org/drawingml/2006/picture">
+                <pic:pic xmlns:pic="http://schemas.openxmlformats.org/drawingml/2006/picture">
+                  <pic:nvPicPr>
+                    <pic:cNvPr id="0" name="Picture 9" descr="C:\Users\Laura Andrade\eclipse-workspace\AceptaFacturasChile\screenshots\FA_0011-Captura-Caso_OK.jpg"/>
                     <pic:cNvPicPr>
                       <a:picLocks noChangeAspect="true"/>
                     </pic:cNvPicPr>
                   </pic:nvPicPr>
                   <pic:blipFill>
                     <a:blip r:embed="rId11"/>
-                    <a:stretch>
-                      <a:fillRect/>
-                    </a:stretch>
-                  </pic:blipFill>
-                  <pic:spPr>
-                    <a:xfrm>
-                      <a:off x="0" y="0"/>
-                      <a:ext cx="5080000" cy="5080000"/>
-                    </a:xfrm>
-                    <a:prstGeom prst="rect">
-                      <a:avLst/>
-                    </a:prstGeom>
-                  </pic:spPr>
-                </pic:pic>
-              </a:graphicData>
-            </a:graphic>
-          </wp:inline>
-        </w:drawing>
-      </w:r>
-    </w:p>
-    <w:p>
-      <w:pPr>
-        <w:jc w:val="left"/>
-      </w:pPr>
-      <w:r>
-        <w:rPr>
-          <w:b w:val="false"/>
-          <w:sz w:val="28"/>
-        </w:rPr>
-        <w:t>Clic botón Emitir Factura Afecta</w:t>
-      </w:r>
-    </w:p>
-    <w:p/>
-    <w:p>
-      <w:pPr>
-        <w:jc w:val="center"/>
-      </w:pPr>
-      <w:r/>
-      <w:r>
-        <w:br/>
-        <w:drawing>
-          <wp:inline distT="0" distR="0" distB="0" distL="0">
-            <wp:extent cx="5080000" cy="5080000"/>
-            <wp:docPr id="10" name="Drawing 10" descr="C:\Users\Verity-Usuario\eclipse-workspace\AceptaFacturasChile\screenshots\FA_0011-Captura-Clic_botón_Emitir_Factura_Afecta.jpg"/>
-            <a:graphic xmlns:a="http://schemas.openxmlformats.org/drawingml/2006/main">
-              <a:graphicData uri="http://schemas.openxmlformats.org/drawingml/2006/picture">
-                <pic:pic xmlns:pic="http://schemas.openxmlformats.org/drawingml/2006/picture">
-                  <pic:nvPicPr>
-                    <pic:cNvPr id="0" name="Picture 10" descr="C:\Users\Verity-Usuario\eclipse-workspace\AceptaFacturasChile\screenshots\FA_0011-Captura-Clic_botón_Emitir_Factura_Afecta.jpg"/>
-                    <pic:cNvPicPr>
-                      <a:picLocks noChangeAspect="true"/>
-                    </pic:cNvPicPr>
-                  </pic:nvPicPr>
-                  <pic:blipFill>
-                    <a:blip r:embed="rId12"/>
-                    <a:stretch>
-                      <a:fillRect/>
-                    </a:stretch>
-                  </pic:blipFill>
-                  <pic:spPr>
-                    <a:xfrm>
-                      <a:off x="0" y="0"/>
-                      <a:ext cx="5080000" cy="5080000"/>
-                    </a:xfrm>
-                    <a:prstGeom prst="rect">
-                      <a:avLst/>
-                    </a:prstGeom>
-                  </pic:spPr>
-                </pic:pic>
-              </a:graphicData>
-            </a:graphic>
-          </wp:inline>
-        </w:drawing>
-      </w:r>
-    </w:p>
-    <w:p>
-      <w:pPr>
-        <w:jc w:val="left"/>
-      </w:pPr>
-      <w:r>
-        <w:rPr>
-          <w:b w:val="false"/>
-          <w:sz w:val="28"/>
-        </w:rPr>
-        <w:t>Caso OK</w:t>
-      </w:r>
-    </w:p>
-    <w:p/>
-    <w:p>
-      <w:pPr>
-        <w:jc w:val="center"/>
-      </w:pPr>
-      <w:r/>
-      <w:r>
-        <w:br/>
-        <w:drawing>
-          <wp:inline distT="0" distR="0" distB="0" distL="0">
-            <wp:extent cx="5080000" cy="5080000"/>
-            <wp:docPr id="11" name="Drawing 11" descr="C:\Users\Verity-Usuario\eclipse-workspace\AceptaFacturasChile\screenshots\FA_0011-Captura-Caso_OK.jpg"/>
-            <a:graphic xmlns:a="http://schemas.openxmlformats.org/drawingml/2006/main">
-              <a:graphicData uri="http://schemas.openxmlformats.org/drawingml/2006/picture">
-                <pic:pic xmlns:pic="http://schemas.openxmlformats.org/drawingml/2006/picture">
-                  <pic:nvPicPr>
-                    <pic:cNvPr id="0" name="Picture 11" descr="C:\Users\Verity-Usuario\eclipse-workspace\AceptaFacturasChile\screenshots\FA_0011-Captura-Caso_OK.jpg"/>
-                    <pic:cNvPicPr>
-                      <a:picLocks noChangeAspect="true"/>
-                    </pic:cNvPicPr>
-                  </pic:nvPicPr>
-                  <pic:blipFill>
-                    <a:blip r:embed="rId13"/>
                     <a:stretch>
                       <a:fillRect/>
                     </a:stretch>

</xml_diff>